<commit_message>
Update documentation with implemented update_entry tool and add prompt examples
</commit_message>
<xml_diff>
--- a/Templates/A brag document template.docx
+++ b/Templates/A brag document template.docx
@@ -5,11 +5,7 @@
   <w:body>
     <w:p>
       <w:pPr>
-        <w:pStyle w:val="Heading1"/>
-        <w:keepNext w:val="0"/>
-        <w:keepLines w:val="0"/>
-        <w:shd w:val="clear" w:color="auto" w:fill="FFFFFF"/>
-        <w:spacing w:before="360" w:after="140"/>
+        <w:pStyle w:val="Title"/>
       </w:pPr>
       <w:bookmarkStart w:id="0" w:name="_3wckuhew5fh2" w:colFirst="0" w:colLast="0"/>
       <w:bookmarkEnd w:id="0"/>
@@ -50,23 +46,6 @@
     </w:p>
     <w:p>
       <w:pPr>
-        <w:pStyle w:val="ListBullet"/>
-        <w:numPr>
-          <w:ilvl w:val="0"/>
-          <w:numId w:val="13"/>
-        </w:numPr>
-        <w:rPr>
-          <w:rFonts w:ascii="Roboto" w:eastAsia="Roboto" w:hAnsi="Roboto" w:cs="Roboto"/>
-          <w:b/>
-          <w:bCs/>
-        </w:rPr>
-      </w:pPr>
-      <w:r>
-        <w:t>Some this year goal 1 example</w:t>
-      </w:r>
-    </w:p>
-    <w:p>
-      <w:pPr>
         <w:pStyle w:val="Heading2"/>
         <w:keepNext w:val="0"/>
         <w:keepLines w:val="0"/>
@@ -83,6 +62,7 @@
       <w:pPr>
         <w:rPr>
           <w:color w:val="38761D"/>
+          <w:lang w:val="en-US"/>
         </w:rPr>
       </w:pPr>
       <w:r>
@@ -90,17 +70,6 @@
           <w:color w:val="38761D"/>
         </w:rPr>
         <w:t>If it’s getting towards the end of the year, maybe start writing down what you think your goals for next year might be.</w:t>
-      </w:r>
-    </w:p>
-    <w:p>
-      <w:pPr>
-        <w:numPr>
-          <w:ilvl w:val="0"/>
-          <w:numId w:val="14"/>
-        </w:numPr>
-      </w:pPr>
-      <w:r>
-        <w:t>Some next year goal 1 example</w:t>
       </w:r>
     </w:p>
     <w:p>
@@ -170,37 +139,6 @@
     </w:p>
     <w:p>
       <w:pPr>
-        <w:rPr>
-          <w:rFonts w:ascii="Roboto" w:eastAsia="Roboto" w:hAnsi="Roboto" w:cs="Roboto"/>
-        </w:rPr>
-      </w:pPr>
-    </w:p>
-    <w:p>
-      <w:pPr>
-        <w:numPr>
-          <w:ilvl w:val="0"/>
-          <w:numId w:val="23"/>
-        </w:numPr>
-        <w:rPr>
-          <w:rFonts w:ascii="Roboto" w:eastAsia="Roboto" w:hAnsi="Roboto" w:cs="Roboto"/>
-        </w:rPr>
-      </w:pPr>
-      <w:r>
-        <w:rPr>
-          <w:rFonts w:ascii="Roboto" w:eastAsia="Roboto" w:hAnsi="Roboto" w:cs="Roboto"/>
-        </w:rPr>
-        <w:t>Some project achievement 1 example</w:t>
-      </w:r>
-    </w:p>
-    <w:p>
-      <w:pPr>
-        <w:rPr>
-          <w:rFonts w:ascii="Roboto" w:eastAsia="Roboto" w:hAnsi="Roboto" w:cs="Roboto"/>
-        </w:rPr>
-      </w:pPr>
-    </w:p>
-    <w:p>
-      <w:pPr>
         <w:pStyle w:val="Heading2"/>
         <w:keepNext w:val="0"/>
         <w:keepLines w:val="0"/>
@@ -238,6 +176,7 @@
       <w:pPr>
         <w:rPr>
           <w:color w:val="38761D"/>
+          <w:lang w:val="en-US"/>
         </w:rPr>
       </w:pPr>
       <w:r>
@@ -246,28 +185,8 @@
         </w:rPr>
         <w:t>Additional activities, like release/meeting notes and so on</w:t>
       </w:r>
-    </w:p>
-    <w:p>
-      <w:pPr>
-        <w:pStyle w:val="Heading3"/>
-        <w:numPr>
-          <w:ilvl w:val="0"/>
-          <w:numId w:val="16"/>
-        </w:numPr>
-        <w:rPr>
-          <w:sz w:val="22"/>
-          <w:szCs w:val="22"/>
-        </w:rPr>
-      </w:pPr>
       <w:bookmarkStart w:id="7" w:name="_e5lybm9ukito" w:colFirst="0" w:colLast="0"/>
       <w:bookmarkEnd w:id="7"/>
-      <w:r>
-        <w:rPr>
-          <w:sz w:val="22"/>
-          <w:szCs w:val="22"/>
-        </w:rPr>
-        <w:t>Some mentorship 1 example</w:t>
-      </w:r>
     </w:p>
     <w:p>
       <w:pPr>
@@ -295,6 +214,7 @@
       <w:pPr>
         <w:rPr>
           <w:color w:val="38761D"/>
+          <w:lang w:val="en-US"/>
         </w:rPr>
       </w:pPr>
       <w:r>
@@ -304,25 +224,6 @@
         <w:t>Describe what has been done regarding documentations for QA, or project team</w:t>
       </w:r>
     </w:p>
-    <w:p>
-      <w:pPr>
-        <w:rPr>
-          <w:color w:val="38761D"/>
-        </w:rPr>
-      </w:pPr>
-    </w:p>
-    <w:p>
-      <w:pPr>
-        <w:numPr>
-          <w:ilvl w:val="0"/>
-          <w:numId w:val="17"/>
-        </w:numPr>
-      </w:pPr>
-      <w:r>
-        <w:t>Some documentation achievement 1 example</w:t>
-      </w:r>
-    </w:p>
-    <w:p/>
     <w:p>
       <w:pPr>
         <w:pStyle w:val="Heading2"/>
@@ -349,6 +250,7 @@
       <w:pPr>
         <w:rPr>
           <w:color w:val="38761D"/>
+          <w:lang w:val="en-US"/>
         </w:rPr>
       </w:pPr>
       <w:r>
@@ -358,25 +260,6 @@
         <w:t>Try listing important things you learned or skills you’ve acquired recently!</w:t>
       </w:r>
     </w:p>
-    <w:p>
-      <w:pPr>
-        <w:rPr>
-          <w:color w:val="38761D"/>
-        </w:rPr>
-      </w:pPr>
-    </w:p>
-    <w:p>
-      <w:pPr>
-        <w:numPr>
-          <w:ilvl w:val="0"/>
-          <w:numId w:val="18"/>
-        </w:numPr>
-      </w:pPr>
-      <w:r>
-        <w:t>New skill 1 example</w:t>
-      </w:r>
-    </w:p>
-    <w:p/>
     <w:p>
       <w:pPr>
         <w:pStyle w:val="Heading2"/>
@@ -483,25 +366,32 @@
         <w:keepLines w:val="0"/>
         <w:shd w:val="clear" w:color="auto" w:fill="FFFFFF"/>
         <w:spacing w:after="140"/>
+        <w:rPr>
+          <w:lang w:val="en-US"/>
+        </w:rPr>
       </w:pPr>
       <w:bookmarkStart w:id="11" w:name="_47d21dugahhe" w:colFirst="0" w:colLast="0"/>
       <w:bookmarkEnd w:id="11"/>
       <w:r>
-        <w:lastRenderedPageBreak/>
         <w:t>Articles</w:t>
       </w:r>
     </w:p>
     <w:p>
       <w:pPr>
-        <w:numPr>
-          <w:ilvl w:val="0"/>
-          <w:numId w:val="19"/>
-        </w:numPr>
+        <w:rPr>
+          <w:color w:val="38761D"/>
+          <w:lang w:val="en-US"/>
+        </w:rPr>
       </w:pPr>
       <w:r>
-        <w:t>Article name 1 example</w:t>
+        <w:rPr>
+          <w:color w:val="38761D"/>
+          <w:lang w:val="en-US"/>
+        </w:rPr>
+        <w:t>List of created articles</w:t>
       </w:r>
     </w:p>
+    <w:p/>
     <w:p>
       <w:pPr>
         <w:pStyle w:val="Heading3"/>
@@ -509,6 +399,9 @@
         <w:keepLines w:val="0"/>
         <w:shd w:val="clear" w:color="auto" w:fill="FFFFFF"/>
         <w:spacing w:after="140"/>
+        <w:rPr>
+          <w:lang w:val="en-US"/>
+        </w:rPr>
       </w:pPr>
       <w:bookmarkStart w:id="12" w:name="_e2vc0tiyi6k1" w:colFirst="0" w:colLast="0"/>
       <w:bookmarkEnd w:id="12"/>
@@ -518,13 +411,17 @@
     </w:p>
     <w:p>
       <w:pPr>
-        <w:numPr>
-          <w:ilvl w:val="0"/>
-          <w:numId w:val="20"/>
-        </w:numPr>
+        <w:rPr>
+          <w:color w:val="38761D"/>
+          <w:lang w:val="en-US"/>
+        </w:rPr>
       </w:pPr>
       <w:r>
-        <w:t>Webinar 1 example</w:t>
+        <w:rPr>
+          <w:color w:val="38761D"/>
+          <w:lang w:val="en-US"/>
+        </w:rPr>
+        <w:t>Speaker on webinars</w:t>
       </w:r>
     </w:p>
     <w:p>
@@ -534,6 +431,9 @@
         <w:keepLines w:val="0"/>
         <w:shd w:val="clear" w:color="auto" w:fill="FFFFFF"/>
         <w:spacing w:after="140"/>
+        <w:rPr>
+          <w:lang w:val="en-US"/>
+        </w:rPr>
       </w:pPr>
       <w:bookmarkStart w:id="13" w:name="_brq1kaiwpe7" w:colFirst="0" w:colLast="0"/>
       <w:bookmarkEnd w:id="13"/>
@@ -543,14 +443,25 @@
     </w:p>
     <w:p>
       <w:pPr>
-        <w:numPr>
-          <w:ilvl w:val="0"/>
-          <w:numId w:val="21"/>
-        </w:numPr>
+        <w:rPr>
+          <w:color w:val="38761D"/>
+          <w:lang w:val="en-US"/>
+        </w:rPr>
       </w:pPr>
       <w:r>
-        <w:t>Meetup 1 example</w:t>
+        <w:rPr>
+          <w:color w:val="38761D"/>
+          <w:lang w:val="en-US"/>
+        </w:rPr>
+        <w:t>Speaker on meetups</w:t>
       </w:r>
+    </w:p>
+    <w:p>
+      <w:pPr>
+        <w:rPr>
+          <w:lang w:val="en-US"/>
+        </w:rPr>
+      </w:pPr>
     </w:p>
     <w:p>
       <w:pPr>
@@ -559,28 +470,36 @@
         <w:keepLines w:val="0"/>
         <w:shd w:val="clear" w:color="auto" w:fill="FFFFFF"/>
         <w:spacing w:after="140"/>
+        <w:rPr>
+          <w:lang w:val="en-US"/>
+        </w:rPr>
       </w:pPr>
       <w:bookmarkStart w:id="14" w:name="_3fy0pf529k1f" w:colFirst="0" w:colLast="0"/>
       <w:bookmarkEnd w:id="14"/>
       <w:r>
+        <w:lastRenderedPageBreak/>
         <w:t>Conferences</w:t>
       </w:r>
     </w:p>
     <w:p>
       <w:pPr>
-        <w:numPr>
-          <w:ilvl w:val="0"/>
-          <w:numId w:val="22"/>
-        </w:numPr>
+        <w:rPr>
+          <w:color w:val="38761D"/>
+          <w:lang w:val="en-US"/>
+        </w:rPr>
       </w:pPr>
       <w:r>
-        <w:t>Conference 1 example</w:t>
+        <w:rPr>
+          <w:color w:val="38761D"/>
+          <w:lang w:val="en-US"/>
+        </w:rPr>
+        <w:t>Speaker on conferences</w:t>
       </w:r>
     </w:p>
     <w:p>
       <w:pPr>
         <w:rPr>
-          <w:color w:val="38761D"/>
+          <w:lang w:val="en-US"/>
         </w:rPr>
       </w:pPr>
     </w:p>
@@ -3344,7 +3263,7 @@
     <w:lsdException w:name="macro" w:semiHidden="1" w:unhideWhenUsed="1"/>
     <w:lsdException w:name="toa heading" w:semiHidden="1" w:unhideWhenUsed="1"/>
     <w:lsdException w:name="List" w:semiHidden="1" w:unhideWhenUsed="1"/>
-    <w:lsdException w:name="List Bullet" w:semiHidden="0" w:unhideWhenUsed="1" w:qFormat="1" w:uiPriority="1"/>
+    <w:lsdException w:name="List Bullet" w:uiPriority="1" w:unhideWhenUsed="1" w:qFormat="1"/>
     <w:lsdException w:name="List Number" w:semiHidden="1" w:unhideWhenUsed="1"/>
     <w:lsdException w:name="List 2" w:semiHidden="1" w:unhideWhenUsed="1"/>
     <w:lsdException w:name="List 3" w:semiHidden="1" w:unhideWhenUsed="1"/>
@@ -3676,6 +3595,7 @@
   <w:style w:type="paragraph" w:default="1" w:styleId="Normal">
     <w:name w:val="Normal"/>
     <w:qFormat/>
+    <w:rsid w:val="00C01F59"/>
   </w:style>
   <w:style w:type="paragraph" w:styleId="Heading1">
     <w:name w:val="heading 1"/>
@@ -3860,8 +3780,8 @@
       <w:szCs w:val="30"/>
     </w:rPr>
   </w:style>
-  <w:style w:type="paragraph" w:customStyle="1" w:styleId="ListBullet">
-    <w:name w:val="List Bullet"/>
+  <w:style w:type="paragraph" w:customStyle="1" w:styleId="ListBullet1">
+    <w:name w:val="List Bullet1"/>
   </w:style>
 </w:styles>
 </file>

</xml_diff>